<commit_message>
Rettet UC10 Brug login efter review
Co-Authored-By: Rasmus Jannerup <rasm211d@users.noreply.github.com>

#88
</commit_message>
<xml_diff>
--- a/02 Requirements & Analysis/UC10 Brug login.docx
+++ b/02 Requirements & Analysis/UC10 Brug login.docx
@@ -80,7 +80,6 @@
                 <w:lang w:val="da-DK"/>
               </w:rPr>
             </w:pPr>
-            <w:proofErr w:type="spellStart"/>
             <w:r>
               <w:rPr>
                 <w:b/>
@@ -88,7 +87,6 @@
               </w:rPr>
               <w:t>Comment</w:t>
             </w:r>
-            <w:proofErr w:type="spellEnd"/>
           </w:p>
         </w:tc>
       </w:tr>
@@ -384,7 +382,7 @@
       </w:tr>
       <w:tr>
         <w:trPr>
-          <w:trHeight w:val="2425"/>
+          <w:trHeight w:val="1199"/>
         </w:trPr>
         <w:tc>
           <w:tcPr>
@@ -623,7 +621,13 @@
               <w:rPr>
                 <w:lang w:val="da-DK"/>
               </w:rPr>
-              <w:t>sin personlige beskedhistorik.</w:t>
+              <w:t xml:space="preserve">sin personlige </w:t>
+            </w:r>
+            <w:r>
+              <w:rPr>
+                <w:lang w:val="da-DK"/>
+              </w:rPr>
+              <w:t>kalender.</w:t>
             </w:r>
           </w:p>
         </w:tc>
@@ -686,7 +690,7 @@
               <w:widowControl w:val="0"/>
               <w:numPr>
                 <w:ilvl w:val="0"/>
-                <w:numId w:val="10"/>
+                <w:numId w:val="13"/>
               </w:numPr>
               <w:rPr>
                 <w:lang w:val="da-DK"/>
@@ -696,116 +700,8 @@
               <w:rPr>
                 <w:lang w:val="da-DK"/>
               </w:rPr>
-              <w:t>Brugeren</w:t>
-            </w:r>
-            <w:r>
-              <w:rPr>
-                <w:lang w:val="da-DK"/>
-              </w:rPr>
-              <w:t xml:space="preserve"> vælger beskeder.</w:t>
-            </w:r>
-          </w:p>
-          <w:p>
-            <w:pPr>
-              <w:pStyle w:val="Listeafsnit"/>
-              <w:widowControl w:val="0"/>
-              <w:numPr>
-                <w:ilvl w:val="0"/>
-                <w:numId w:val="10"/>
-              </w:numPr>
-              <w:rPr>
-                <w:lang w:val="da-DK"/>
-              </w:rPr>
-            </w:pPr>
-            <w:r>
-              <w:rPr>
-                <w:lang w:val="da-DK"/>
-              </w:rPr>
-              <w:t xml:space="preserve">Systemet sætter den valgte patient til at være den </w:t>
-            </w:r>
-            <w:proofErr w:type="spellStart"/>
-            <w:r>
-              <w:rPr>
-                <w:lang w:val="da-DK"/>
-              </w:rPr>
-              <w:t>indloggede</w:t>
-            </w:r>
-            <w:proofErr w:type="spellEnd"/>
-            <w:r>
-              <w:rPr>
-                <w:lang w:val="da-DK"/>
-              </w:rPr>
-              <w:t xml:space="preserve"> bruger.</w:t>
-            </w:r>
-          </w:p>
-          <w:p>
-            <w:pPr>
-              <w:pStyle w:val="Listeafsnit"/>
-              <w:widowControl w:val="0"/>
-              <w:numPr>
-                <w:ilvl w:val="0"/>
-                <w:numId w:val="10"/>
-              </w:numPr>
-              <w:rPr>
-                <w:lang w:val="da-DK"/>
-              </w:rPr>
-            </w:pPr>
-            <w:r>
-              <w:rPr>
-                <w:lang w:val="da-DK"/>
-              </w:rPr>
-              <w:t xml:space="preserve">Systemet </w:t>
-            </w:r>
-            <w:r>
-              <w:rPr>
-                <w:lang w:val="da-DK"/>
-              </w:rPr>
-              <w:t xml:space="preserve">præsenterer </w:t>
-            </w:r>
-            <w:r>
-              <w:rPr>
-                <w:lang w:val="da-DK"/>
-              </w:rPr>
-              <w:t>beskeder fra beskedhistorikken</w:t>
-            </w:r>
-            <w:r>
-              <w:rPr>
-                <w:lang w:val="da-DK"/>
-              </w:rPr>
-              <w:t xml:space="preserve"> for</w:t>
-            </w:r>
-            <w:r>
-              <w:rPr>
-                <w:lang w:val="da-DK"/>
-              </w:rPr>
-              <w:t xml:space="preserve"> </w:t>
-            </w:r>
-            <w:r>
-              <w:rPr>
-                <w:lang w:val="da-DK"/>
-              </w:rPr>
-              <w:t xml:space="preserve">den valgte </w:t>
-            </w:r>
-            <w:r>
-              <w:rPr>
-                <w:lang w:val="da-DK"/>
-              </w:rPr>
-              <w:t>patient</w:t>
-            </w:r>
-            <w:r>
-              <w:rPr>
-                <w:lang w:val="da-DK"/>
-              </w:rPr>
-              <w:t>.</w:t>
-            </w:r>
-          </w:p>
-          <w:p>
-            <w:pPr>
-              <w:widowControl w:val="0"/>
-              <w:rPr>
-                <w:lang w:val="da-DK"/>
-              </w:rPr>
-            </w:pPr>
+              <w:t>Brugeren angiver sit brugernavn.</w:t>
+            </w:r>
           </w:p>
           <w:p>
             <w:pPr>
@@ -823,7 +719,7 @@
               <w:rPr>
                 <w:lang w:val="da-DK"/>
               </w:rPr>
-              <w:t>Brugeren angiver sit brugernavn.</w:t>
+              <w:t>Brugeren angiver sin adgangskode.</w:t>
             </w:r>
           </w:p>
           <w:p>
@@ -842,7 +738,7 @@
               <w:rPr>
                 <w:lang w:val="da-DK"/>
               </w:rPr>
-              <w:t>Brugeren angiver sin adgangskode.</w:t>
+              <w:t>Brugeren vælger at logge ind.</w:t>
             </w:r>
           </w:p>
           <w:p>
@@ -861,7 +757,7 @@
               <w:rPr>
                 <w:lang w:val="da-DK"/>
               </w:rPr>
-              <w:t>Brugeren vælger at logge ind.</w:t>
+              <w:t>Systemet validerer de angivne oplysninger.</w:t>
             </w:r>
           </w:p>
           <w:p>
@@ -880,7 +776,7 @@
               <w:rPr>
                 <w:lang w:val="da-DK"/>
               </w:rPr>
-              <w:t>Systemet validerer de angivne oplysninger.</w:t>
+              <w:t>Systemet sætter den indloggede bruger til at være den matchende patient.</w:t>
             </w:r>
           </w:p>
           <w:p>
@@ -899,7 +795,19 @@
               <w:rPr>
                 <w:lang w:val="da-DK"/>
               </w:rPr>
-              <w:t>Brugeren gives adgang og viderestilles til beskedhistorikken.</w:t>
+              <w:t xml:space="preserve">Brugeren gives adgang og viderestilles til </w:t>
+            </w:r>
+            <w:r>
+              <w:rPr>
+                <w:lang w:val="da-DK"/>
+              </w:rPr>
+              <w:t>sin personlige kalender</w:t>
+            </w:r>
+            <w:r>
+              <w:rPr>
+                <w:lang w:val="da-DK"/>
+              </w:rPr>
+              <w:t>.</w:t>
             </w:r>
           </w:p>
         </w:tc>
@@ -967,262 +875,7 @@
               <w:rPr>
                 <w:lang w:val="da-DK"/>
               </w:rPr>
-              <w:t>3a. Hvis der ikke kan oprettes forbindelse til internettet</w:t>
-            </w:r>
-          </w:p>
-          <w:p>
-            <w:pPr>
-              <w:pStyle w:val="Listeafsnit"/>
-              <w:widowControl w:val="0"/>
-              <w:numPr>
-                <w:ilvl w:val="0"/>
-                <w:numId w:val="14"/>
-              </w:numPr>
-              <w:rPr>
-                <w:lang w:val="da-DK"/>
-              </w:rPr>
-            </w:pPr>
-            <w:r>
-              <w:rPr>
-                <w:lang w:val="da-DK"/>
-              </w:rPr>
-              <w:t>Fejl: ingen internetforbindelse</w:t>
-            </w:r>
-          </w:p>
-          <w:p>
-            <w:pPr>
-              <w:pStyle w:val="Listeafsnit"/>
-              <w:widowControl w:val="0"/>
-              <w:numPr>
-                <w:ilvl w:val="0"/>
-                <w:numId w:val="14"/>
-              </w:numPr>
-              <w:rPr>
-                <w:lang w:val="da-DK"/>
-              </w:rPr>
-            </w:pPr>
-            <w:r>
-              <w:rPr>
-                <w:lang w:val="da-DK"/>
-              </w:rPr>
-              <w:t xml:space="preserve">Fortsæt fra </w:t>
-            </w:r>
-            <w:proofErr w:type="spellStart"/>
-            <w:r>
-              <w:rPr>
-                <w:lang w:val="da-DK"/>
-              </w:rPr>
-              <w:t>main</w:t>
-            </w:r>
-            <w:proofErr w:type="spellEnd"/>
-            <w:r>
-              <w:rPr>
-                <w:lang w:val="da-DK"/>
-              </w:rPr>
-              <w:t xml:space="preserve"> </w:t>
-            </w:r>
-            <w:proofErr w:type="spellStart"/>
-            <w:r>
-              <w:rPr>
-                <w:lang w:val="da-DK"/>
-              </w:rPr>
-              <w:t>success</w:t>
-            </w:r>
-            <w:proofErr w:type="spellEnd"/>
-            <w:r>
-              <w:rPr>
-                <w:lang w:val="da-DK"/>
-              </w:rPr>
-              <w:t xml:space="preserve"> scenario punkt 3.</w:t>
-            </w:r>
-          </w:p>
-          <w:p>
-            <w:pPr>
-              <w:widowControl w:val="0"/>
-              <w:rPr>
-                <w:lang w:val="da-DK"/>
-              </w:rPr>
-            </w:pPr>
-            <w:r>
-              <w:rPr>
-                <w:lang w:val="da-DK"/>
-              </w:rPr>
-              <w:t>4a. Hvis de angivne oplysninger ikke er korrekte</w:t>
-            </w:r>
-          </w:p>
-          <w:p>
-            <w:pPr>
-              <w:pStyle w:val="Listeafsnit"/>
-              <w:widowControl w:val="0"/>
-              <w:numPr>
-                <w:ilvl w:val="0"/>
-                <w:numId w:val="15"/>
-              </w:numPr>
-              <w:rPr>
-                <w:lang w:val="da-DK"/>
-              </w:rPr>
-            </w:pPr>
-            <w:r>
-              <w:rPr>
-                <w:lang w:val="da-DK"/>
-              </w:rPr>
-              <w:t>Fejl: forkerte loginoplysninger</w:t>
-            </w:r>
-          </w:p>
-          <w:p>
-            <w:pPr>
-              <w:pStyle w:val="Listeafsnit"/>
-              <w:widowControl w:val="0"/>
-              <w:numPr>
-                <w:ilvl w:val="0"/>
-                <w:numId w:val="15"/>
-              </w:numPr>
-              <w:rPr>
-                <w:lang w:val="da-DK"/>
-              </w:rPr>
-            </w:pPr>
-            <w:r>
-              <w:rPr>
-                <w:lang w:val="da-DK"/>
-              </w:rPr>
-              <w:t xml:space="preserve">Fortsæt fra </w:t>
-            </w:r>
-            <w:proofErr w:type="spellStart"/>
-            <w:r>
-              <w:rPr>
-                <w:lang w:val="da-DK"/>
-              </w:rPr>
-              <w:t>main</w:t>
-            </w:r>
-            <w:proofErr w:type="spellEnd"/>
-            <w:r>
-              <w:rPr>
-                <w:lang w:val="da-DK"/>
-              </w:rPr>
-              <w:t xml:space="preserve"> </w:t>
-            </w:r>
-            <w:proofErr w:type="spellStart"/>
-            <w:r>
-              <w:rPr>
-                <w:lang w:val="da-DK"/>
-              </w:rPr>
-              <w:t>success</w:t>
-            </w:r>
-            <w:proofErr w:type="spellEnd"/>
-            <w:r>
-              <w:rPr>
-                <w:lang w:val="da-DK"/>
-              </w:rPr>
-              <w:t xml:space="preserve"> scenario punkt 1.</w:t>
-            </w:r>
-          </w:p>
-          <w:p>
-            <w:pPr>
-              <w:widowControl w:val="0"/>
-              <w:rPr>
-                <w:lang w:val="da-DK"/>
-              </w:rPr>
-            </w:pPr>
-            <w:r>
-              <w:rPr>
-                <w:lang w:val="da-DK"/>
-              </w:rPr>
-              <w:t>4b. Hvis de angivne oplysninger er korrekte og brugeren er patient.</w:t>
-            </w:r>
-          </w:p>
-          <w:p>
-            <w:pPr>
-              <w:pStyle w:val="Listeafsnit"/>
-              <w:widowControl w:val="0"/>
-              <w:numPr>
-                <w:ilvl w:val="0"/>
-                <w:numId w:val="17"/>
-              </w:numPr>
-              <w:rPr>
-                <w:lang w:val="da-DK"/>
-              </w:rPr>
-            </w:pPr>
-            <w:r>
-              <w:rPr>
-                <w:lang w:val="da-DK"/>
-              </w:rPr>
-              <w:lastRenderedPageBreak/>
-              <w:t xml:space="preserve">Systemet sætter den </w:t>
-            </w:r>
-            <w:proofErr w:type="spellStart"/>
-            <w:r>
-              <w:rPr>
-                <w:lang w:val="da-DK"/>
-              </w:rPr>
-              <w:t>indloggede</w:t>
-            </w:r>
-            <w:proofErr w:type="spellEnd"/>
-            <w:r>
-              <w:rPr>
-                <w:lang w:val="da-DK"/>
-              </w:rPr>
-              <w:t xml:space="preserve"> bruger til at være den matchende patient.</w:t>
-            </w:r>
-          </w:p>
-          <w:p>
-            <w:pPr>
-              <w:pStyle w:val="Listeafsnit"/>
-              <w:widowControl w:val="0"/>
-              <w:numPr>
-                <w:ilvl w:val="0"/>
-                <w:numId w:val="17"/>
-              </w:numPr>
-              <w:rPr>
-                <w:lang w:val="da-DK"/>
-              </w:rPr>
-            </w:pPr>
-            <w:r>
-              <w:rPr>
-                <w:lang w:val="da-DK"/>
-              </w:rPr>
-              <w:t xml:space="preserve">Fortsæt fra </w:t>
-            </w:r>
-            <w:proofErr w:type="spellStart"/>
-            <w:r>
-              <w:rPr>
-                <w:lang w:val="da-DK"/>
-              </w:rPr>
-              <w:t>main</w:t>
-            </w:r>
-            <w:proofErr w:type="spellEnd"/>
-            <w:r>
-              <w:rPr>
-                <w:lang w:val="da-DK"/>
-              </w:rPr>
-              <w:t xml:space="preserve"> </w:t>
-            </w:r>
-            <w:proofErr w:type="spellStart"/>
-            <w:r>
-              <w:rPr>
-                <w:lang w:val="da-DK"/>
-              </w:rPr>
-              <w:t>success</w:t>
-            </w:r>
-            <w:proofErr w:type="spellEnd"/>
-            <w:r>
-              <w:rPr>
-                <w:lang w:val="da-DK"/>
-              </w:rPr>
-              <w:t xml:space="preserve"> scenario punkt 5.</w:t>
-            </w:r>
-          </w:p>
-          <w:p>
-            <w:pPr>
-              <w:widowControl w:val="0"/>
-              <w:rPr>
-                <w:lang w:val="da-DK"/>
-              </w:rPr>
-            </w:pPr>
-            <w:r>
-              <w:rPr>
-                <w:lang w:val="da-DK"/>
-              </w:rPr>
-              <w:t>4c. Hvis de angivne oplysninger er korrekte og brugeren er behandler.</w:t>
+              <w:t>1a. Hvis brugeren tidligere har været logget ind på den nuværende enhed</w:t>
             </w:r>
           </w:p>
           <w:p>
@@ -1241,21 +894,27 @@
               <w:rPr>
                 <w:lang w:val="da-DK"/>
               </w:rPr>
-              <w:t xml:space="preserve">Systemet sætter den </w:t>
-            </w:r>
-            <w:proofErr w:type="spellStart"/>
-            <w:r>
-              <w:rPr>
-                <w:lang w:val="da-DK"/>
-              </w:rPr>
-              <w:t>indloggede</w:t>
-            </w:r>
-            <w:proofErr w:type="spellEnd"/>
-            <w:r>
-              <w:rPr>
-                <w:lang w:val="da-DK"/>
-              </w:rPr>
-              <w:t xml:space="preserve"> bruger til at være den matchende behandler.</w:t>
+              <w:t>Fortsæt fra main success scenario punkt 6</w:t>
+            </w:r>
+            <w:r>
+              <w:rPr>
+                <w:lang w:val="da-DK"/>
+              </w:rPr>
+              <w:t>.</w:t>
+            </w:r>
+          </w:p>
+          <w:p>
+            <w:pPr>
+              <w:widowControl w:val="0"/>
+              <w:rPr>
+                <w:lang w:val="da-DK"/>
+              </w:rPr>
+            </w:pPr>
+            <w:r>
+              <w:rPr>
+                <w:lang w:val="da-DK"/>
+              </w:rPr>
+              <w:t>3a. Hvis der ikke kan oprettes forbindelse til internettet</w:t>
             </w:r>
           </w:p>
           <w:p>
@@ -1264,7 +923,7 @@
               <w:widowControl w:val="0"/>
               <w:numPr>
                 <w:ilvl w:val="0"/>
-                <w:numId w:val="18"/>
+                <w:numId w:val="20"/>
               </w:numPr>
               <w:rPr>
                 <w:lang w:val="da-DK"/>
@@ -1274,35 +933,192 @@
               <w:rPr>
                 <w:lang w:val="da-DK"/>
               </w:rPr>
-              <w:t xml:space="preserve">Fortsæt fra </w:t>
-            </w:r>
-            <w:proofErr w:type="spellStart"/>
-            <w:r>
-              <w:rPr>
-                <w:lang w:val="da-DK"/>
-              </w:rPr>
-              <w:t>main</w:t>
-            </w:r>
-            <w:proofErr w:type="spellEnd"/>
-            <w:r>
-              <w:rPr>
-                <w:lang w:val="da-DK"/>
-              </w:rPr>
-              <w:t xml:space="preserve"> </w:t>
-            </w:r>
-            <w:proofErr w:type="spellStart"/>
-            <w:r>
-              <w:rPr>
-                <w:lang w:val="da-DK"/>
-              </w:rPr>
-              <w:t>success</w:t>
-            </w:r>
-            <w:proofErr w:type="spellEnd"/>
-            <w:r>
-              <w:rPr>
-                <w:lang w:val="da-DK"/>
-              </w:rPr>
-              <w:t xml:space="preserve"> scenario punkt 5.</w:t>
+              <w:t>Systemet præsenter fejlbeskeden ”Login kunne ikke gennemføres.”</w:t>
+            </w:r>
+          </w:p>
+          <w:p>
+            <w:pPr>
+              <w:pStyle w:val="Listeafsnit"/>
+              <w:widowControl w:val="0"/>
+              <w:numPr>
+                <w:ilvl w:val="0"/>
+                <w:numId w:val="20"/>
+              </w:numPr>
+              <w:rPr>
+                <w:lang w:val="da-DK"/>
+              </w:rPr>
+            </w:pPr>
+            <w:r>
+              <w:rPr>
+                <w:lang w:val="da-DK"/>
+              </w:rPr>
+              <w:t xml:space="preserve">Fortsæt fra main success scenario punkt </w:t>
+            </w:r>
+            <w:r>
+              <w:rPr>
+                <w:lang w:val="da-DK"/>
+              </w:rPr>
+              <w:t>2</w:t>
+            </w:r>
+            <w:r>
+              <w:rPr>
+                <w:lang w:val="da-DK"/>
+              </w:rPr>
+              <w:t>.</w:t>
+            </w:r>
+          </w:p>
+          <w:p>
+            <w:pPr>
+              <w:widowControl w:val="0"/>
+              <w:rPr>
+                <w:lang w:val="da-DK"/>
+              </w:rPr>
+            </w:pPr>
+            <w:r>
+              <w:rPr>
+                <w:lang w:val="da-DK"/>
+              </w:rPr>
+              <w:t>4</w:t>
+            </w:r>
+            <w:r>
+              <w:rPr>
+                <w:lang w:val="da-DK"/>
+              </w:rPr>
+              <w:t>a. Hvis de angivne oplysninger ikke er korrekte</w:t>
+            </w:r>
+          </w:p>
+          <w:p>
+            <w:pPr>
+              <w:pStyle w:val="Listeafsnit"/>
+              <w:widowControl w:val="0"/>
+              <w:numPr>
+                <w:ilvl w:val="0"/>
+                <w:numId w:val="21"/>
+              </w:numPr>
+              <w:rPr>
+                <w:lang w:val="da-DK"/>
+              </w:rPr>
+            </w:pPr>
+            <w:r>
+              <w:rPr>
+                <w:lang w:val="da-DK"/>
+              </w:rPr>
+              <w:t>Systemet præsenterer fejlbeskeden ”Vi kunne ikke logge dig på.”</w:t>
+            </w:r>
+          </w:p>
+          <w:p>
+            <w:pPr>
+              <w:pStyle w:val="Listeafsnit"/>
+              <w:widowControl w:val="0"/>
+              <w:numPr>
+                <w:ilvl w:val="0"/>
+                <w:numId w:val="21"/>
+              </w:numPr>
+              <w:rPr>
+                <w:lang w:val="da-DK"/>
+              </w:rPr>
+            </w:pPr>
+            <w:r>
+              <w:rPr>
+                <w:lang w:val="da-DK"/>
+              </w:rPr>
+              <w:t xml:space="preserve">Fortsæt fra main success scenario punkt </w:t>
+            </w:r>
+            <w:r>
+              <w:rPr>
+                <w:lang w:val="da-DK"/>
+              </w:rPr>
+              <w:t>2</w:t>
+            </w:r>
+            <w:r>
+              <w:rPr>
+                <w:lang w:val="da-DK"/>
+              </w:rPr>
+              <w:t>.</w:t>
+            </w:r>
+          </w:p>
+          <w:p>
+            <w:pPr>
+              <w:widowControl w:val="0"/>
+              <w:rPr>
+                <w:lang w:val="da-DK"/>
+              </w:rPr>
+            </w:pPr>
+            <w:r>
+              <w:rPr>
+                <w:lang w:val="da-DK"/>
+              </w:rPr>
+              <w:t>5a</w:t>
+            </w:r>
+            <w:r>
+              <w:rPr>
+                <w:lang w:val="da-DK"/>
+              </w:rPr>
+              <w:t xml:space="preserve">. </w:t>
+            </w:r>
+            <w:r>
+              <w:rPr>
+                <w:lang w:val="da-DK"/>
+              </w:rPr>
+              <w:t>Hvis den matchende bruger er behandler</w:t>
+            </w:r>
+            <w:r>
+              <w:rPr>
+                <w:lang w:val="da-DK"/>
+              </w:rPr>
+              <w:t>.</w:t>
+            </w:r>
+          </w:p>
+          <w:p>
+            <w:pPr>
+              <w:pStyle w:val="Listeafsnit"/>
+              <w:widowControl w:val="0"/>
+              <w:numPr>
+                <w:ilvl w:val="0"/>
+                <w:numId w:val="22"/>
+              </w:numPr>
+              <w:rPr>
+                <w:lang w:val="da-DK"/>
+              </w:rPr>
+            </w:pPr>
+            <w:r>
+              <w:rPr>
+                <w:lang w:val="da-DK"/>
+              </w:rPr>
+              <w:t>Systemet sætter den indloggede bruger til at være den matchende behandler.</w:t>
+            </w:r>
+          </w:p>
+          <w:p>
+            <w:pPr>
+              <w:pStyle w:val="Listeafsnit"/>
+              <w:widowControl w:val="0"/>
+              <w:numPr>
+                <w:ilvl w:val="0"/>
+                <w:numId w:val="22"/>
+              </w:numPr>
+              <w:rPr>
+                <w:lang w:val="da-DK"/>
+              </w:rPr>
+            </w:pPr>
+            <w:bookmarkStart w:id="0" w:name="_GoBack"/>
+            <w:bookmarkEnd w:id="0"/>
+            <w:r>
+              <w:rPr>
+                <w:lang w:val="da-DK"/>
+              </w:rPr>
+              <w:t xml:space="preserve">Fortsæt fra main success scenario punkt </w:t>
+            </w:r>
+            <w:r>
+              <w:rPr>
+                <w:lang w:val="da-DK"/>
+              </w:rPr>
+              <w:t>6</w:t>
+            </w:r>
+            <w:r>
+              <w:rPr>
+                <w:lang w:val="da-DK"/>
+              </w:rPr>
+              <w:t>.</w:t>
             </w:r>
           </w:p>
         </w:tc>
@@ -1513,10 +1329,8 @@
               <w:rPr>
                 <w:lang w:val="da-DK"/>
               </w:rPr>
-              <w:t>Første gang brugeren åbner appen og derefter en gang hver 30. dag.</w:t>
-            </w:r>
-            <w:bookmarkStart w:id="0" w:name="_GoBack"/>
-            <w:bookmarkEnd w:id="0"/>
+              <w:t>Hver gang brugeren åbner appen.</w:t>
+            </w:r>
           </w:p>
         </w:tc>
       </w:tr>
@@ -1921,7 +1735,7 @@
   <w:abstractNum w:abstractNumId="3" w15:restartNumberingAfterBreak="0">
     <w:nsid w:val="13DE66E6"/>
     <w:multiLevelType w:val="hybridMultilevel"/>
-    <w:tmpl w:val="9E3CFCD6"/>
+    <w:tmpl w:val="21CCF764"/>
     <w:lvl w:ilvl="0" w:tplc="0406000F">
       <w:start w:val="1"/>
       <w:numFmt w:val="decimal"/>
@@ -2436,6 +2250,95 @@
     </w:lvl>
   </w:abstractNum>
   <w:abstractNum w:abstractNumId="8" w15:restartNumberingAfterBreak="0">
+    <w:nsid w:val="2FD671F3"/>
+    <w:multiLevelType w:val="hybridMultilevel"/>
+    <w:tmpl w:val="5DD2A654"/>
+    <w:lvl w:ilvl="0" w:tplc="0406000F">
+      <w:start w:val="1"/>
+      <w:numFmt w:val="decimal"/>
+      <w:lvlText w:val="%1."/>
+      <w:lvlJc w:val="left"/>
+      <w:pPr>
+        <w:ind w:left="720" w:hanging="360"/>
+      </w:pPr>
+      <w:rPr>
+        <w:rFonts w:hint="default"/>
+      </w:rPr>
+    </w:lvl>
+    <w:lvl w:ilvl="1" w:tplc="04060019" w:tentative="1">
+      <w:start w:val="1"/>
+      <w:numFmt w:val="lowerLetter"/>
+      <w:lvlText w:val="%2."/>
+      <w:lvlJc w:val="left"/>
+      <w:pPr>
+        <w:ind w:left="1440" w:hanging="360"/>
+      </w:pPr>
+    </w:lvl>
+    <w:lvl w:ilvl="2" w:tplc="0406001B" w:tentative="1">
+      <w:start w:val="1"/>
+      <w:numFmt w:val="lowerRoman"/>
+      <w:lvlText w:val="%3."/>
+      <w:lvlJc w:val="right"/>
+      <w:pPr>
+        <w:ind w:left="2160" w:hanging="180"/>
+      </w:pPr>
+    </w:lvl>
+    <w:lvl w:ilvl="3" w:tplc="0406000F" w:tentative="1">
+      <w:start w:val="1"/>
+      <w:numFmt w:val="decimal"/>
+      <w:lvlText w:val="%4."/>
+      <w:lvlJc w:val="left"/>
+      <w:pPr>
+        <w:ind w:left="2880" w:hanging="360"/>
+      </w:pPr>
+    </w:lvl>
+    <w:lvl w:ilvl="4" w:tplc="04060019" w:tentative="1">
+      <w:start w:val="1"/>
+      <w:numFmt w:val="lowerLetter"/>
+      <w:lvlText w:val="%5."/>
+      <w:lvlJc w:val="left"/>
+      <w:pPr>
+        <w:ind w:left="3600" w:hanging="360"/>
+      </w:pPr>
+    </w:lvl>
+    <w:lvl w:ilvl="5" w:tplc="0406001B" w:tentative="1">
+      <w:start w:val="1"/>
+      <w:numFmt w:val="lowerRoman"/>
+      <w:lvlText w:val="%6."/>
+      <w:lvlJc w:val="right"/>
+      <w:pPr>
+        <w:ind w:left="4320" w:hanging="180"/>
+      </w:pPr>
+    </w:lvl>
+    <w:lvl w:ilvl="6" w:tplc="0406000F" w:tentative="1">
+      <w:start w:val="1"/>
+      <w:numFmt w:val="decimal"/>
+      <w:lvlText w:val="%7."/>
+      <w:lvlJc w:val="left"/>
+      <w:pPr>
+        <w:ind w:left="5040" w:hanging="360"/>
+      </w:pPr>
+    </w:lvl>
+    <w:lvl w:ilvl="7" w:tplc="04060019" w:tentative="1">
+      <w:start w:val="1"/>
+      <w:numFmt w:val="lowerLetter"/>
+      <w:lvlText w:val="%8."/>
+      <w:lvlJc w:val="left"/>
+      <w:pPr>
+        <w:ind w:left="5760" w:hanging="360"/>
+      </w:pPr>
+    </w:lvl>
+    <w:lvl w:ilvl="8" w:tplc="0406001B" w:tentative="1">
+      <w:start w:val="1"/>
+      <w:numFmt w:val="lowerRoman"/>
+      <w:lvlText w:val="%9."/>
+      <w:lvlJc w:val="right"/>
+      <w:pPr>
+        <w:ind w:left="6480" w:hanging="180"/>
+      </w:pPr>
+    </w:lvl>
+  </w:abstractNum>
+  <w:abstractNum w:abstractNumId="9" w15:restartNumberingAfterBreak="0">
     <w:nsid w:val="306C5433"/>
     <w:multiLevelType w:val="hybridMultilevel"/>
     <w:tmpl w:val="5B844548"/>
@@ -2524,7 +2427,96 @@
       </w:pPr>
     </w:lvl>
   </w:abstractNum>
-  <w:abstractNum w:abstractNumId="9" w15:restartNumberingAfterBreak="0">
+  <w:abstractNum w:abstractNumId="10" w15:restartNumberingAfterBreak="0">
+    <w:nsid w:val="345C6F1B"/>
+    <w:multiLevelType w:val="hybridMultilevel"/>
+    <w:tmpl w:val="8D883A40"/>
+    <w:lvl w:ilvl="0" w:tplc="0406000F">
+      <w:start w:val="1"/>
+      <w:numFmt w:val="decimal"/>
+      <w:lvlText w:val="%1."/>
+      <w:lvlJc w:val="left"/>
+      <w:pPr>
+        <w:ind w:left="720" w:hanging="360"/>
+      </w:pPr>
+      <w:rPr>
+        <w:rFonts w:hint="default"/>
+      </w:rPr>
+    </w:lvl>
+    <w:lvl w:ilvl="1" w:tplc="04060019" w:tentative="1">
+      <w:start w:val="1"/>
+      <w:numFmt w:val="lowerLetter"/>
+      <w:lvlText w:val="%2."/>
+      <w:lvlJc w:val="left"/>
+      <w:pPr>
+        <w:ind w:left="1440" w:hanging="360"/>
+      </w:pPr>
+    </w:lvl>
+    <w:lvl w:ilvl="2" w:tplc="0406001B" w:tentative="1">
+      <w:start w:val="1"/>
+      <w:numFmt w:val="lowerRoman"/>
+      <w:lvlText w:val="%3."/>
+      <w:lvlJc w:val="right"/>
+      <w:pPr>
+        <w:ind w:left="2160" w:hanging="180"/>
+      </w:pPr>
+    </w:lvl>
+    <w:lvl w:ilvl="3" w:tplc="0406000F" w:tentative="1">
+      <w:start w:val="1"/>
+      <w:numFmt w:val="decimal"/>
+      <w:lvlText w:val="%4."/>
+      <w:lvlJc w:val="left"/>
+      <w:pPr>
+        <w:ind w:left="2880" w:hanging="360"/>
+      </w:pPr>
+    </w:lvl>
+    <w:lvl w:ilvl="4" w:tplc="04060019" w:tentative="1">
+      <w:start w:val="1"/>
+      <w:numFmt w:val="lowerLetter"/>
+      <w:lvlText w:val="%5."/>
+      <w:lvlJc w:val="left"/>
+      <w:pPr>
+        <w:ind w:left="3600" w:hanging="360"/>
+      </w:pPr>
+    </w:lvl>
+    <w:lvl w:ilvl="5" w:tplc="0406001B" w:tentative="1">
+      <w:start w:val="1"/>
+      <w:numFmt w:val="lowerRoman"/>
+      <w:lvlText w:val="%6."/>
+      <w:lvlJc w:val="right"/>
+      <w:pPr>
+        <w:ind w:left="4320" w:hanging="180"/>
+      </w:pPr>
+    </w:lvl>
+    <w:lvl w:ilvl="6" w:tplc="0406000F" w:tentative="1">
+      <w:start w:val="1"/>
+      <w:numFmt w:val="decimal"/>
+      <w:lvlText w:val="%7."/>
+      <w:lvlJc w:val="left"/>
+      <w:pPr>
+        <w:ind w:left="5040" w:hanging="360"/>
+      </w:pPr>
+    </w:lvl>
+    <w:lvl w:ilvl="7" w:tplc="04060019" w:tentative="1">
+      <w:start w:val="1"/>
+      <w:numFmt w:val="lowerLetter"/>
+      <w:lvlText w:val="%8."/>
+      <w:lvlJc w:val="left"/>
+      <w:pPr>
+        <w:ind w:left="5760" w:hanging="360"/>
+      </w:pPr>
+    </w:lvl>
+    <w:lvl w:ilvl="8" w:tplc="0406001B" w:tentative="1">
+      <w:start w:val="1"/>
+      <w:numFmt w:val="lowerRoman"/>
+      <w:lvlText w:val="%9."/>
+      <w:lvlJc w:val="right"/>
+      <w:pPr>
+        <w:ind w:left="6480" w:hanging="180"/>
+      </w:pPr>
+    </w:lvl>
+  </w:abstractNum>
+  <w:abstractNum w:abstractNumId="11" w15:restartNumberingAfterBreak="0">
     <w:nsid w:val="3ACE2255"/>
     <w:multiLevelType w:val="hybridMultilevel"/>
     <w:tmpl w:val="076E675A"/>
@@ -2613,7 +2605,7 @@
       </w:pPr>
     </w:lvl>
   </w:abstractNum>
-  <w:abstractNum w:abstractNumId="10" w15:restartNumberingAfterBreak="0">
+  <w:abstractNum w:abstractNumId="12" w15:restartNumberingAfterBreak="0">
     <w:nsid w:val="3E837262"/>
     <w:multiLevelType w:val="hybridMultilevel"/>
     <w:tmpl w:val="C13818E8"/>
@@ -2699,7 +2691,7 @@
       </w:pPr>
     </w:lvl>
   </w:abstractNum>
-  <w:abstractNum w:abstractNumId="11" w15:restartNumberingAfterBreak="0">
+  <w:abstractNum w:abstractNumId="13" w15:restartNumberingAfterBreak="0">
     <w:nsid w:val="4A712534"/>
     <w:multiLevelType w:val="hybridMultilevel"/>
     <w:tmpl w:val="9A507CB6"/>
@@ -2788,7 +2780,7 @@
       </w:pPr>
     </w:lvl>
   </w:abstractNum>
-  <w:abstractNum w:abstractNumId="12" w15:restartNumberingAfterBreak="0">
+  <w:abstractNum w:abstractNumId="14" w15:restartNumberingAfterBreak="0">
     <w:nsid w:val="4F6B003E"/>
     <w:multiLevelType w:val="multilevel"/>
     <w:tmpl w:val="DE4CB122"/>
@@ -2901,7 +2893,7 @@
       </w:rPr>
     </w:lvl>
   </w:abstractNum>
-  <w:abstractNum w:abstractNumId="13" w15:restartNumberingAfterBreak="0">
+  <w:abstractNum w:abstractNumId="15" w15:restartNumberingAfterBreak="0">
     <w:nsid w:val="556F3C3E"/>
     <w:multiLevelType w:val="hybridMultilevel"/>
     <w:tmpl w:val="CAC6A3F8"/>
@@ -2990,7 +2982,7 @@
       </w:pPr>
     </w:lvl>
   </w:abstractNum>
-  <w:abstractNum w:abstractNumId="14" w15:restartNumberingAfterBreak="0">
+  <w:abstractNum w:abstractNumId="16" w15:restartNumberingAfterBreak="0">
     <w:nsid w:val="56B22F45"/>
     <w:multiLevelType w:val="hybridMultilevel"/>
     <w:tmpl w:val="59DA7F10"/>
@@ -3079,7 +3071,96 @@
       </w:pPr>
     </w:lvl>
   </w:abstractNum>
-  <w:abstractNum w:abstractNumId="15" w15:restartNumberingAfterBreak="0">
+  <w:abstractNum w:abstractNumId="17" w15:restartNumberingAfterBreak="0">
+    <w:nsid w:val="5CDB0492"/>
+    <w:multiLevelType w:val="hybridMultilevel"/>
+    <w:tmpl w:val="34D2B272"/>
+    <w:lvl w:ilvl="0" w:tplc="0406000F">
+      <w:start w:val="1"/>
+      <w:numFmt w:val="decimal"/>
+      <w:lvlText w:val="%1."/>
+      <w:lvlJc w:val="left"/>
+      <w:pPr>
+        <w:ind w:left="720" w:hanging="360"/>
+      </w:pPr>
+      <w:rPr>
+        <w:rFonts w:hint="default"/>
+      </w:rPr>
+    </w:lvl>
+    <w:lvl w:ilvl="1" w:tplc="04060019" w:tentative="1">
+      <w:start w:val="1"/>
+      <w:numFmt w:val="lowerLetter"/>
+      <w:lvlText w:val="%2."/>
+      <w:lvlJc w:val="left"/>
+      <w:pPr>
+        <w:ind w:left="1440" w:hanging="360"/>
+      </w:pPr>
+    </w:lvl>
+    <w:lvl w:ilvl="2" w:tplc="0406001B" w:tentative="1">
+      <w:start w:val="1"/>
+      <w:numFmt w:val="lowerRoman"/>
+      <w:lvlText w:val="%3."/>
+      <w:lvlJc w:val="right"/>
+      <w:pPr>
+        <w:ind w:left="2160" w:hanging="180"/>
+      </w:pPr>
+    </w:lvl>
+    <w:lvl w:ilvl="3" w:tplc="0406000F" w:tentative="1">
+      <w:start w:val="1"/>
+      <w:numFmt w:val="decimal"/>
+      <w:lvlText w:val="%4."/>
+      <w:lvlJc w:val="left"/>
+      <w:pPr>
+        <w:ind w:left="2880" w:hanging="360"/>
+      </w:pPr>
+    </w:lvl>
+    <w:lvl w:ilvl="4" w:tplc="04060019" w:tentative="1">
+      <w:start w:val="1"/>
+      <w:numFmt w:val="lowerLetter"/>
+      <w:lvlText w:val="%5."/>
+      <w:lvlJc w:val="left"/>
+      <w:pPr>
+        <w:ind w:left="3600" w:hanging="360"/>
+      </w:pPr>
+    </w:lvl>
+    <w:lvl w:ilvl="5" w:tplc="0406001B" w:tentative="1">
+      <w:start w:val="1"/>
+      <w:numFmt w:val="lowerRoman"/>
+      <w:lvlText w:val="%6."/>
+      <w:lvlJc w:val="right"/>
+      <w:pPr>
+        <w:ind w:left="4320" w:hanging="180"/>
+      </w:pPr>
+    </w:lvl>
+    <w:lvl w:ilvl="6" w:tplc="0406000F" w:tentative="1">
+      <w:start w:val="1"/>
+      <w:numFmt w:val="decimal"/>
+      <w:lvlText w:val="%7."/>
+      <w:lvlJc w:val="left"/>
+      <w:pPr>
+        <w:ind w:left="5040" w:hanging="360"/>
+      </w:pPr>
+    </w:lvl>
+    <w:lvl w:ilvl="7" w:tplc="04060019" w:tentative="1">
+      <w:start w:val="1"/>
+      <w:numFmt w:val="lowerLetter"/>
+      <w:lvlText w:val="%8."/>
+      <w:lvlJc w:val="left"/>
+      <w:pPr>
+        <w:ind w:left="5760" w:hanging="360"/>
+      </w:pPr>
+    </w:lvl>
+    <w:lvl w:ilvl="8" w:tplc="0406001B" w:tentative="1">
+      <w:start w:val="1"/>
+      <w:numFmt w:val="lowerRoman"/>
+      <w:lvlText w:val="%9."/>
+      <w:lvlJc w:val="right"/>
+      <w:pPr>
+        <w:ind w:left="6480" w:hanging="180"/>
+      </w:pPr>
+    </w:lvl>
+  </w:abstractNum>
+  <w:abstractNum w:abstractNumId="18" w15:restartNumberingAfterBreak="0">
     <w:nsid w:val="65604DB8"/>
     <w:multiLevelType w:val="hybridMultilevel"/>
     <w:tmpl w:val="16342F08"/>
@@ -3191,7 +3272,96 @@
       </w:rPr>
     </w:lvl>
   </w:abstractNum>
-  <w:abstractNum w:abstractNumId="16" w15:restartNumberingAfterBreak="0">
+  <w:abstractNum w:abstractNumId="19" w15:restartNumberingAfterBreak="0">
+    <w:nsid w:val="66B86791"/>
+    <w:multiLevelType w:val="hybridMultilevel"/>
+    <w:tmpl w:val="C20264B0"/>
+    <w:lvl w:ilvl="0" w:tplc="0406000F">
+      <w:start w:val="1"/>
+      <w:numFmt w:val="decimal"/>
+      <w:lvlText w:val="%1."/>
+      <w:lvlJc w:val="left"/>
+      <w:pPr>
+        <w:ind w:left="720" w:hanging="360"/>
+      </w:pPr>
+      <w:rPr>
+        <w:rFonts w:hint="default"/>
+      </w:rPr>
+    </w:lvl>
+    <w:lvl w:ilvl="1" w:tplc="04060019" w:tentative="1">
+      <w:start w:val="1"/>
+      <w:numFmt w:val="lowerLetter"/>
+      <w:lvlText w:val="%2."/>
+      <w:lvlJc w:val="left"/>
+      <w:pPr>
+        <w:ind w:left="1440" w:hanging="360"/>
+      </w:pPr>
+    </w:lvl>
+    <w:lvl w:ilvl="2" w:tplc="0406001B" w:tentative="1">
+      <w:start w:val="1"/>
+      <w:numFmt w:val="lowerRoman"/>
+      <w:lvlText w:val="%3."/>
+      <w:lvlJc w:val="right"/>
+      <w:pPr>
+        <w:ind w:left="2160" w:hanging="180"/>
+      </w:pPr>
+    </w:lvl>
+    <w:lvl w:ilvl="3" w:tplc="0406000F" w:tentative="1">
+      <w:start w:val="1"/>
+      <w:numFmt w:val="decimal"/>
+      <w:lvlText w:val="%4."/>
+      <w:lvlJc w:val="left"/>
+      <w:pPr>
+        <w:ind w:left="2880" w:hanging="360"/>
+      </w:pPr>
+    </w:lvl>
+    <w:lvl w:ilvl="4" w:tplc="04060019" w:tentative="1">
+      <w:start w:val="1"/>
+      <w:numFmt w:val="lowerLetter"/>
+      <w:lvlText w:val="%5."/>
+      <w:lvlJc w:val="left"/>
+      <w:pPr>
+        <w:ind w:left="3600" w:hanging="360"/>
+      </w:pPr>
+    </w:lvl>
+    <w:lvl w:ilvl="5" w:tplc="0406001B" w:tentative="1">
+      <w:start w:val="1"/>
+      <w:numFmt w:val="lowerRoman"/>
+      <w:lvlText w:val="%6."/>
+      <w:lvlJc w:val="right"/>
+      <w:pPr>
+        <w:ind w:left="4320" w:hanging="180"/>
+      </w:pPr>
+    </w:lvl>
+    <w:lvl w:ilvl="6" w:tplc="0406000F" w:tentative="1">
+      <w:start w:val="1"/>
+      <w:numFmt w:val="decimal"/>
+      <w:lvlText w:val="%7."/>
+      <w:lvlJc w:val="left"/>
+      <w:pPr>
+        <w:ind w:left="5040" w:hanging="360"/>
+      </w:pPr>
+    </w:lvl>
+    <w:lvl w:ilvl="7" w:tplc="04060019" w:tentative="1">
+      <w:start w:val="1"/>
+      <w:numFmt w:val="lowerLetter"/>
+      <w:lvlText w:val="%8."/>
+      <w:lvlJc w:val="left"/>
+      <w:pPr>
+        <w:ind w:left="5760" w:hanging="360"/>
+      </w:pPr>
+    </w:lvl>
+    <w:lvl w:ilvl="8" w:tplc="0406001B" w:tentative="1">
+      <w:start w:val="1"/>
+      <w:numFmt w:val="lowerRoman"/>
+      <w:lvlText w:val="%9."/>
+      <w:lvlJc w:val="right"/>
+      <w:pPr>
+        <w:ind w:left="6480" w:hanging="180"/>
+      </w:pPr>
+    </w:lvl>
+  </w:abstractNum>
+  <w:abstractNum w:abstractNumId="20" w15:restartNumberingAfterBreak="0">
     <w:nsid w:val="74495FB6"/>
     <w:multiLevelType w:val="hybridMultilevel"/>
     <w:tmpl w:val="2DF22AE4"/>
@@ -3280,7 +3450,7 @@
       </w:pPr>
     </w:lvl>
   </w:abstractNum>
-  <w:abstractNum w:abstractNumId="17" w15:restartNumberingAfterBreak="0">
+  <w:abstractNum w:abstractNumId="21" w15:restartNumberingAfterBreak="0">
     <w:nsid w:val="7F38695A"/>
     <w:multiLevelType w:val="hybridMultilevel"/>
     <w:tmpl w:val="0FA0BFAE"/>
@@ -3373,7 +3543,7 @@
     <w:abstractNumId w:val="6"/>
   </w:num>
   <w:num w:numId="2">
-    <w:abstractNumId w:val="12"/>
+    <w:abstractNumId w:val="14"/>
   </w:num>
   <w:num w:numId="3">
     <w:abstractNumId w:val="2"/>
@@ -3382,10 +3552,10 @@
     <w:abstractNumId w:val="5"/>
   </w:num>
   <w:num w:numId="5">
-    <w:abstractNumId w:val="8"/>
+    <w:abstractNumId w:val="9"/>
   </w:num>
   <w:num w:numId="6">
-    <w:abstractNumId w:val="11"/>
+    <w:abstractNumId w:val="13"/>
   </w:num>
   <w:num w:numId="7">
     <w:abstractNumId w:val="0"/>
@@ -3397,31 +3567,43 @@
     <w:abstractNumId w:val="1"/>
   </w:num>
   <w:num w:numId="10">
-    <w:abstractNumId w:val="10"/>
+    <w:abstractNumId w:val="12"/>
   </w:num>
   <w:num w:numId="11">
-    <w:abstractNumId w:val="13"/>
+    <w:abstractNumId w:val="15"/>
   </w:num>
   <w:num w:numId="12">
-    <w:abstractNumId w:val="15"/>
+    <w:abstractNumId w:val="18"/>
   </w:num>
   <w:num w:numId="13">
-    <w:abstractNumId w:val="9"/>
+    <w:abstractNumId w:val="11"/>
   </w:num>
   <w:num w:numId="14">
-    <w:abstractNumId w:val="14"/>
+    <w:abstractNumId w:val="16"/>
   </w:num>
   <w:num w:numId="15">
-    <w:abstractNumId w:val="16"/>
+    <w:abstractNumId w:val="20"/>
   </w:num>
   <w:num w:numId="16">
     <w:abstractNumId w:val="4"/>
   </w:num>
   <w:num w:numId="17">
-    <w:abstractNumId w:val="17"/>
+    <w:abstractNumId w:val="21"/>
   </w:num>
   <w:num w:numId="18">
     <w:abstractNumId w:val="3"/>
+  </w:num>
+  <w:num w:numId="19">
+    <w:abstractNumId w:val="8"/>
+  </w:num>
+  <w:num w:numId="20">
+    <w:abstractNumId w:val="10"/>
+  </w:num>
+  <w:num w:numId="21">
+    <w:abstractNumId w:val="19"/>
+  </w:num>
+  <w:num w:numId="22">
+    <w:abstractNumId w:val="17"/>
   </w:num>
 </w:numbering>
 </file>
@@ -3549,6 +3731,7 @@
     <w:lsdException w:name="HTML Sample" w:semiHidden="1" w:unhideWhenUsed="1"/>
     <w:lsdException w:name="HTML Typewriter" w:semiHidden="1" w:unhideWhenUsed="1"/>
     <w:lsdException w:name="HTML Variable" w:semiHidden="1" w:unhideWhenUsed="1"/>
+    <w:lsdException w:name="Normal Table" w:semiHidden="1" w:unhideWhenUsed="1"/>
     <w:lsdException w:name="annotation subject" w:semiHidden="1" w:unhideWhenUsed="1"/>
     <w:lsdException w:name="No List" w:semiHidden="1" w:unhideWhenUsed="1"/>
     <w:lsdException w:name="Outline List 1" w:semiHidden="1" w:unhideWhenUsed="1"/>
@@ -3595,8 +3778,10 @@
     <w:lsdException w:name="Table Subtle 2" w:semiHidden="1" w:unhideWhenUsed="1"/>
     <w:lsdException w:name="Table Web 1" w:semiHidden="1" w:unhideWhenUsed="1"/>
     <w:lsdException w:name="Table Web 2" w:semiHidden="1" w:unhideWhenUsed="1"/>
+    <w:lsdException w:name="Table Web 3" w:semiHidden="1" w:unhideWhenUsed="1"/>
     <w:lsdException w:name="Balloon Text" w:semiHidden="1" w:unhideWhenUsed="1"/>
     <w:lsdException w:name="Table Grid" w:uiPriority="39"/>
+    <w:lsdException w:name="Table Theme" w:semiHidden="1" w:unhideWhenUsed="1"/>
     <w:lsdException w:name="Placeholder Text" w:semiHidden="1"/>
     <w:lsdException w:name="No Spacing" w:uiPriority="1" w:qFormat="1"/>
     <w:lsdException w:name="Light Shading" w:uiPriority="60"/>

</xml_diff>

<commit_message>
Lav AD10 Brug login, ret UC10, slet dummy
Closes #94

Co-Authored-By: Emil Nymann Sølyst <emil491c@edu.easj.dk>
</commit_message>
<xml_diff>
--- a/02 Requirements & Analysis/UC10 Brug login.docx
+++ b/02 Requirements & Analysis/UC10 Brug login.docx
@@ -1,6 +1,6 @@
 
 <file path=word/document.xml><?xml version="1.0" encoding="utf-8"?>
-<w:document xmlns:wpc="http://schemas.microsoft.com/office/word/2010/wordprocessingCanvas" xmlns:cx="http://schemas.microsoft.com/office/drawing/2014/chartex" xmlns:cx1="http://schemas.microsoft.com/office/drawing/2015/9/8/chartex" xmlns:cx2="http://schemas.microsoft.com/office/drawing/2015/10/21/chartex" xmlns:cx3="http://schemas.microsoft.com/office/drawing/2016/5/9/chartex" xmlns:cx4="http://schemas.microsoft.com/office/drawing/2016/5/10/chartex" xmlns:cx5="http://schemas.microsoft.com/office/drawing/2016/5/11/chartex" xmlns:cx6="http://schemas.microsoft.com/office/drawing/2016/5/12/chartex" xmlns:cx7="http://schemas.microsoft.com/office/drawing/2016/5/13/chartex" xmlns:cx8="http://schemas.microsoft.com/office/drawing/2016/5/14/chartex" xmlns:mc="http://schemas.openxmlformats.org/markup-compatibility/2006" xmlns:aink="http://schemas.microsoft.com/office/drawing/2016/ink" xmlns:am3d="http://schemas.microsoft.com/office/drawing/2017/model3d" xmlns:o="urn:schemas-microsoft-com:office:office" xmlns:r="http://schemas.openxmlformats.org/officeDocument/2006/relationships" xmlns:m="http://schemas.openxmlformats.org/officeDocument/2006/math" xmlns:v="urn:schemas-microsoft-com:vml" xmlns:wp14="http://schemas.microsoft.com/office/word/2010/wordprocessingDrawing" xmlns:wp="http://schemas.openxmlformats.org/drawingml/2006/wordprocessingDrawing" xmlns:w10="urn:schemas-microsoft-com:office:word" xmlns:w="http://schemas.openxmlformats.org/wordprocessingml/2006/main" xmlns:w14="http://schemas.microsoft.com/office/word/2010/wordml" xmlns:w15="http://schemas.microsoft.com/office/word/2012/wordml" xmlns:w16cid="http://schemas.microsoft.com/office/word/2016/wordml/cid" xmlns:w16se="http://schemas.microsoft.com/office/word/2015/wordml/symex" xmlns:wpg="http://schemas.microsoft.com/office/word/2010/wordprocessingGroup" xmlns:wpi="http://schemas.microsoft.com/office/word/2010/wordprocessingInk" xmlns:wne="http://schemas.microsoft.com/office/word/2006/wordml" xmlns:wps="http://schemas.microsoft.com/office/word/2010/wordprocessingShape" mc:Ignorable="w14 w15 w16se w16cid wp14">
+<w:document xmlns:wpc="http://schemas.microsoft.com/office/word/2010/wordprocessingCanvas" xmlns:cx="http://schemas.microsoft.com/office/drawing/2014/chartex" xmlns:cx1="http://schemas.microsoft.com/office/drawing/2015/9/8/chartex" xmlns:cx2="http://schemas.microsoft.com/office/drawing/2015/10/21/chartex" xmlns:cx3="http://schemas.microsoft.com/office/drawing/2016/5/9/chartex" xmlns:cx4="http://schemas.microsoft.com/office/drawing/2016/5/10/chartex" xmlns:cx5="http://schemas.microsoft.com/office/drawing/2016/5/11/chartex" xmlns:cx6="http://schemas.microsoft.com/office/drawing/2016/5/12/chartex" xmlns:cx7="http://schemas.microsoft.com/office/drawing/2016/5/13/chartex" xmlns:cx8="http://schemas.microsoft.com/office/drawing/2016/5/14/chartex" xmlns:mc="http://schemas.openxmlformats.org/markup-compatibility/2006" xmlns:aink="http://schemas.microsoft.com/office/drawing/2016/ink" xmlns:am3d="http://schemas.microsoft.com/office/drawing/2017/model3d" xmlns:o="urn:schemas-microsoft-com:office:office" xmlns:r="http://schemas.openxmlformats.org/officeDocument/2006/relationships" xmlns:m="http://schemas.openxmlformats.org/officeDocument/2006/math" xmlns:v="urn:schemas-microsoft-com:vml" xmlns:wp14="http://schemas.microsoft.com/office/word/2010/wordprocessingDrawing" xmlns:wp="http://schemas.openxmlformats.org/drawingml/2006/wordprocessingDrawing" xmlns:w10="urn:schemas-microsoft-com:office:word" xmlns:w="http://schemas.openxmlformats.org/wordprocessingml/2006/main" xmlns:w14="http://schemas.microsoft.com/office/word/2010/wordml" xmlns:w15="http://schemas.microsoft.com/office/word/2012/wordml" xmlns:w16cex="http://schemas.microsoft.com/office/word/2018/wordml/cex" xmlns:w16cid="http://schemas.microsoft.com/office/word/2016/wordml/cid" xmlns:w16="http://schemas.microsoft.com/office/word/2018/wordml" xmlns:w16se="http://schemas.microsoft.com/office/word/2015/wordml/symex" xmlns:wpg="http://schemas.microsoft.com/office/word/2010/wordprocessingGroup" xmlns:wpi="http://schemas.microsoft.com/office/word/2010/wordprocessingInk" xmlns:wne="http://schemas.microsoft.com/office/word/2006/wordml" xmlns:wps="http://schemas.microsoft.com/office/word/2010/wordprocessingShape" mc:Ignorable="w14 w15 w16se w16cid w16 w16cex wp14">
   <w:body>
     <w:tbl>
       <w:tblPr>
@@ -80,6 +80,7 @@
                 <w:lang w:val="da-DK"/>
               </w:rPr>
             </w:pPr>
+            <w:proofErr w:type="spellStart"/>
             <w:r>
               <w:rPr>
                 <w:b/>
@@ -87,6 +88,7 @@
               </w:rPr>
               <w:t>Comment</w:t>
             </w:r>
+            <w:proofErr w:type="spellEnd"/>
           </w:p>
         </w:tc>
       </w:tr>
@@ -776,7 +778,21 @@
               <w:rPr>
                 <w:lang w:val="da-DK"/>
               </w:rPr>
-              <w:t>Systemet sætter den indloggede bruger til at være den matchende patient.</w:t>
+              <w:t xml:space="preserve">Systemet sætter den </w:t>
+            </w:r>
+            <w:proofErr w:type="spellStart"/>
+            <w:r>
+              <w:rPr>
+                <w:lang w:val="da-DK"/>
+              </w:rPr>
+              <w:t>indloggede</w:t>
+            </w:r>
+            <w:proofErr w:type="spellEnd"/>
+            <w:r>
+              <w:rPr>
+                <w:lang w:val="da-DK"/>
+              </w:rPr>
+              <w:t xml:space="preserve"> bruger til at være den matchende patient.</w:t>
             </w:r>
           </w:p>
           <w:p>
@@ -894,7 +910,35 @@
               <w:rPr>
                 <w:lang w:val="da-DK"/>
               </w:rPr>
-              <w:t>Fortsæt fra main success scenario punkt 6</w:t>
+              <w:t xml:space="preserve">Fortsæt fra </w:t>
+            </w:r>
+            <w:proofErr w:type="spellStart"/>
+            <w:r>
+              <w:rPr>
+                <w:lang w:val="da-DK"/>
+              </w:rPr>
+              <w:t>main</w:t>
+            </w:r>
+            <w:proofErr w:type="spellEnd"/>
+            <w:r>
+              <w:rPr>
+                <w:lang w:val="da-DK"/>
+              </w:rPr>
+              <w:t xml:space="preserve"> </w:t>
+            </w:r>
+            <w:proofErr w:type="spellStart"/>
+            <w:r>
+              <w:rPr>
+                <w:lang w:val="da-DK"/>
+              </w:rPr>
+              <w:t>success</w:t>
+            </w:r>
+            <w:proofErr w:type="spellEnd"/>
+            <w:r>
+              <w:rPr>
+                <w:lang w:val="da-DK"/>
+              </w:rPr>
+              <w:t xml:space="preserve"> scenario punkt 6</w:t>
             </w:r>
             <w:r>
               <w:rPr>
@@ -933,7 +977,25 @@
               <w:rPr>
                 <w:lang w:val="da-DK"/>
               </w:rPr>
-              <w:t>Systemet præsenter fejlbeskeden ”Login kunne ikke gennemføres.”</w:t>
+              <w:t>Systemet præsenter fejlbeskeden ”</w:t>
+            </w:r>
+            <w:r>
+              <w:rPr>
+                <w:lang w:val="da-DK"/>
+              </w:rPr>
+              <w:t xml:space="preserve"> </w:t>
+            </w:r>
+            <w:r>
+              <w:rPr>
+                <w:lang w:val="da-DK"/>
+              </w:rPr>
+              <w:t>Begrænset eller ingen internetadgang</w:t>
+            </w:r>
+            <w:r>
+              <w:rPr>
+                <w:lang w:val="da-DK"/>
+              </w:rPr>
+              <w:t>.”</w:t>
             </w:r>
           </w:p>
           <w:p>
@@ -952,7 +1014,35 @@
               <w:rPr>
                 <w:lang w:val="da-DK"/>
               </w:rPr>
-              <w:t xml:space="preserve">Fortsæt fra main success scenario punkt </w:t>
+              <w:t xml:space="preserve">Fortsæt fra </w:t>
+            </w:r>
+            <w:proofErr w:type="spellStart"/>
+            <w:r>
+              <w:rPr>
+                <w:lang w:val="da-DK"/>
+              </w:rPr>
+              <w:t>main</w:t>
+            </w:r>
+            <w:proofErr w:type="spellEnd"/>
+            <w:r>
+              <w:rPr>
+                <w:lang w:val="da-DK"/>
+              </w:rPr>
+              <w:t xml:space="preserve"> </w:t>
+            </w:r>
+            <w:proofErr w:type="spellStart"/>
+            <w:r>
+              <w:rPr>
+                <w:lang w:val="da-DK"/>
+              </w:rPr>
+              <w:t>success</w:t>
+            </w:r>
+            <w:proofErr w:type="spellEnd"/>
+            <w:r>
+              <w:rPr>
+                <w:lang w:val="da-DK"/>
+              </w:rPr>
+              <w:t xml:space="preserve"> scenario punkt </w:t>
             </w:r>
             <w:r>
               <w:rPr>
@@ -1003,7 +1093,19 @@
               <w:rPr>
                 <w:lang w:val="da-DK"/>
               </w:rPr>
-              <w:t>Systemet præsenterer fejlbeskeden ”Vi kunne ikke logge dig på.”</w:t>
+              <w:t>Systemet præsenterer fejlbeskeden ”</w:t>
+            </w:r>
+            <w:r>
+              <w:rPr>
+                <w:lang w:val="da-DK"/>
+              </w:rPr>
+              <w:t>Forkerte loginoplysninger</w:t>
+            </w:r>
+            <w:r>
+              <w:rPr>
+                <w:lang w:val="da-DK"/>
+              </w:rPr>
+              <w:t>.”</w:t>
             </w:r>
           </w:p>
           <w:p>
@@ -1022,7 +1124,35 @@
               <w:rPr>
                 <w:lang w:val="da-DK"/>
               </w:rPr>
-              <w:t xml:space="preserve">Fortsæt fra main success scenario punkt </w:t>
+              <w:t xml:space="preserve">Fortsæt fra </w:t>
+            </w:r>
+            <w:proofErr w:type="spellStart"/>
+            <w:r>
+              <w:rPr>
+                <w:lang w:val="da-DK"/>
+              </w:rPr>
+              <w:t>main</w:t>
+            </w:r>
+            <w:proofErr w:type="spellEnd"/>
+            <w:r>
+              <w:rPr>
+                <w:lang w:val="da-DK"/>
+              </w:rPr>
+              <w:t xml:space="preserve"> </w:t>
+            </w:r>
+            <w:proofErr w:type="spellStart"/>
+            <w:r>
+              <w:rPr>
+                <w:lang w:val="da-DK"/>
+              </w:rPr>
+              <w:t>success</w:t>
+            </w:r>
+            <w:proofErr w:type="spellEnd"/>
+            <w:r>
+              <w:rPr>
+                <w:lang w:val="da-DK"/>
+              </w:rPr>
+              <w:t xml:space="preserve"> scenario punkt </w:t>
             </w:r>
             <w:r>
               <w:rPr>
@@ -1085,7 +1215,21 @@
               <w:rPr>
                 <w:lang w:val="da-DK"/>
               </w:rPr>
-              <w:t>Systemet sætter den indloggede bruger til at være den matchende behandler.</w:t>
+              <w:t xml:space="preserve">Systemet sætter den </w:t>
+            </w:r>
+            <w:proofErr w:type="spellStart"/>
+            <w:r>
+              <w:rPr>
+                <w:lang w:val="da-DK"/>
+              </w:rPr>
+              <w:t>indloggede</w:t>
+            </w:r>
+            <w:proofErr w:type="spellEnd"/>
+            <w:r>
+              <w:rPr>
+                <w:lang w:val="da-DK"/>
+              </w:rPr>
+              <w:t xml:space="preserve"> bruger til at være den matchende behandler.</w:t>
             </w:r>
           </w:p>
           <w:p>
@@ -1100,13 +1244,39 @@
                 <w:lang w:val="da-DK"/>
               </w:rPr>
             </w:pPr>
-            <w:bookmarkStart w:id="0" w:name="_GoBack"/>
-            <w:bookmarkEnd w:id="0"/>
-            <w:r>
-              <w:rPr>
-                <w:lang w:val="da-DK"/>
-              </w:rPr>
-              <w:t xml:space="preserve">Fortsæt fra main success scenario punkt </w:t>
+            <w:r>
+              <w:rPr>
+                <w:lang w:val="da-DK"/>
+              </w:rPr>
+              <w:t xml:space="preserve">Fortsæt fra </w:t>
+            </w:r>
+            <w:proofErr w:type="spellStart"/>
+            <w:r>
+              <w:rPr>
+                <w:lang w:val="da-DK"/>
+              </w:rPr>
+              <w:t>main</w:t>
+            </w:r>
+            <w:proofErr w:type="spellEnd"/>
+            <w:r>
+              <w:rPr>
+                <w:lang w:val="da-DK"/>
+              </w:rPr>
+              <w:t xml:space="preserve"> </w:t>
+            </w:r>
+            <w:proofErr w:type="spellStart"/>
+            <w:r>
+              <w:rPr>
+                <w:lang w:val="da-DK"/>
+              </w:rPr>
+              <w:t>success</w:t>
+            </w:r>
+            <w:proofErr w:type="spellEnd"/>
+            <w:r>
+              <w:rPr>
+                <w:lang w:val="da-DK"/>
+              </w:rPr>
+              <w:t xml:space="preserve"> scenario punkt </w:t>
             </w:r>
             <w:r>
               <w:rPr>
@@ -1416,7 +1586,7 @@
 </file>
 
 <file path=word/numbering.xml><?xml version="1.0" encoding="utf-8"?>
-<w:numbering xmlns:wpc="http://schemas.microsoft.com/office/word/2010/wordprocessingCanvas" xmlns:cx="http://schemas.microsoft.com/office/drawing/2014/chartex" xmlns:cx1="http://schemas.microsoft.com/office/drawing/2015/9/8/chartex" xmlns:cx2="http://schemas.microsoft.com/office/drawing/2015/10/21/chartex" xmlns:cx3="http://schemas.microsoft.com/office/drawing/2016/5/9/chartex" xmlns:cx4="http://schemas.microsoft.com/office/drawing/2016/5/10/chartex" xmlns:cx5="http://schemas.microsoft.com/office/drawing/2016/5/11/chartex" xmlns:cx6="http://schemas.microsoft.com/office/drawing/2016/5/12/chartex" xmlns:cx7="http://schemas.microsoft.com/office/drawing/2016/5/13/chartex" xmlns:cx8="http://schemas.microsoft.com/office/drawing/2016/5/14/chartex" xmlns:mc="http://schemas.openxmlformats.org/markup-compatibility/2006" xmlns:aink="http://schemas.microsoft.com/office/drawing/2016/ink" xmlns:am3d="http://schemas.microsoft.com/office/drawing/2017/model3d" xmlns:o="urn:schemas-microsoft-com:office:office" xmlns:r="http://schemas.openxmlformats.org/officeDocument/2006/relationships" xmlns:m="http://schemas.openxmlformats.org/officeDocument/2006/math" xmlns:v="urn:schemas-microsoft-com:vml" xmlns:wp14="http://schemas.microsoft.com/office/word/2010/wordprocessingDrawing" xmlns:wp="http://schemas.openxmlformats.org/drawingml/2006/wordprocessingDrawing" xmlns:w10="urn:schemas-microsoft-com:office:word" xmlns:w="http://schemas.openxmlformats.org/wordprocessingml/2006/main" xmlns:w14="http://schemas.microsoft.com/office/word/2010/wordml" xmlns:w15="http://schemas.microsoft.com/office/word/2012/wordml" xmlns:w16cid="http://schemas.microsoft.com/office/word/2016/wordml/cid" xmlns:w16se="http://schemas.microsoft.com/office/word/2015/wordml/symex" xmlns:wpg="http://schemas.microsoft.com/office/word/2010/wordprocessingGroup" xmlns:wpi="http://schemas.microsoft.com/office/word/2010/wordprocessingInk" xmlns:wne="http://schemas.microsoft.com/office/word/2006/wordml" xmlns:wps="http://schemas.microsoft.com/office/word/2010/wordprocessingShape" mc:Ignorable="w14 w15 w16se w16cid wp14">
+<w:numbering xmlns:wpc="http://schemas.microsoft.com/office/word/2010/wordprocessingCanvas" xmlns:cx="http://schemas.microsoft.com/office/drawing/2014/chartex" xmlns:cx1="http://schemas.microsoft.com/office/drawing/2015/9/8/chartex" xmlns:cx2="http://schemas.microsoft.com/office/drawing/2015/10/21/chartex" xmlns:cx3="http://schemas.microsoft.com/office/drawing/2016/5/9/chartex" xmlns:cx4="http://schemas.microsoft.com/office/drawing/2016/5/10/chartex" xmlns:cx5="http://schemas.microsoft.com/office/drawing/2016/5/11/chartex" xmlns:cx6="http://schemas.microsoft.com/office/drawing/2016/5/12/chartex" xmlns:cx7="http://schemas.microsoft.com/office/drawing/2016/5/13/chartex" xmlns:cx8="http://schemas.microsoft.com/office/drawing/2016/5/14/chartex" xmlns:mc="http://schemas.openxmlformats.org/markup-compatibility/2006" xmlns:aink="http://schemas.microsoft.com/office/drawing/2016/ink" xmlns:am3d="http://schemas.microsoft.com/office/drawing/2017/model3d" xmlns:o="urn:schemas-microsoft-com:office:office" xmlns:r="http://schemas.openxmlformats.org/officeDocument/2006/relationships" xmlns:m="http://schemas.openxmlformats.org/officeDocument/2006/math" xmlns:v="urn:schemas-microsoft-com:vml" xmlns:wp14="http://schemas.microsoft.com/office/word/2010/wordprocessingDrawing" xmlns:wp="http://schemas.openxmlformats.org/drawingml/2006/wordprocessingDrawing" xmlns:w10="urn:schemas-microsoft-com:office:word" xmlns:w="http://schemas.openxmlformats.org/wordprocessingml/2006/main" xmlns:w14="http://schemas.microsoft.com/office/word/2010/wordml" xmlns:w15="http://schemas.microsoft.com/office/word/2012/wordml" xmlns:w16cex="http://schemas.microsoft.com/office/word/2018/wordml/cex" xmlns:w16cid="http://schemas.microsoft.com/office/word/2016/wordml/cid" xmlns:w16="http://schemas.microsoft.com/office/word/2018/wordml" xmlns:w16se="http://schemas.microsoft.com/office/word/2015/wordml/symex" xmlns:wpg="http://schemas.microsoft.com/office/word/2010/wordprocessingGroup" xmlns:wpi="http://schemas.microsoft.com/office/word/2010/wordprocessingInk" xmlns:wne="http://schemas.microsoft.com/office/word/2006/wordml" xmlns:wps="http://schemas.microsoft.com/office/word/2010/wordprocessingShape" mc:Ignorable="w14 w15 w16se w16cid w16 w16cex wp14">
   <w:abstractNum w:abstractNumId="0" w15:restartNumberingAfterBreak="0">
     <w:nsid w:val="07E45EDF"/>
     <w:multiLevelType w:val="hybridMultilevel"/>
@@ -3609,7 +3779,7 @@
 </file>
 
 <file path=word/styles.xml><?xml version="1.0" encoding="utf-8"?>
-<w:styles xmlns:mc="http://schemas.openxmlformats.org/markup-compatibility/2006" xmlns:r="http://schemas.openxmlformats.org/officeDocument/2006/relationships" xmlns:w="http://schemas.openxmlformats.org/wordprocessingml/2006/main" xmlns:w14="http://schemas.microsoft.com/office/word/2010/wordml" xmlns:w15="http://schemas.microsoft.com/office/word/2012/wordml" xmlns:w16cid="http://schemas.microsoft.com/office/word/2016/wordml/cid" xmlns:w16se="http://schemas.microsoft.com/office/word/2015/wordml/symex" mc:Ignorable="w14 w15 w16se w16cid">
+<w:styles xmlns:mc="http://schemas.openxmlformats.org/markup-compatibility/2006" xmlns:r="http://schemas.openxmlformats.org/officeDocument/2006/relationships" xmlns:w="http://schemas.openxmlformats.org/wordprocessingml/2006/main" xmlns:w14="http://schemas.microsoft.com/office/word/2010/wordml" xmlns:w15="http://schemas.microsoft.com/office/word/2012/wordml" xmlns:w16cex="http://schemas.microsoft.com/office/word/2018/wordml/cex" xmlns:w16cid="http://schemas.microsoft.com/office/word/2016/wordml/cid" xmlns:w16="http://schemas.microsoft.com/office/word/2018/wordml" xmlns:w16se="http://schemas.microsoft.com/office/word/2015/wordml/symex" mc:Ignorable="w14 w15 w16se w16cid w16 w16cex">
   <w:docDefaults>
     <w:rPrDefault>
       <w:rPr>
@@ -3625,7 +3795,7 @@
       </w:pPr>
     </w:pPrDefault>
   </w:docDefaults>
-  <w:latentStyles w:defLockedState="0" w:defUIPriority="99" w:defSemiHidden="0" w:defUnhideWhenUsed="0" w:defQFormat="0" w:count="377">
+  <w:latentStyles w:defLockedState="0" w:defUIPriority="99" w:defSemiHidden="0" w:defUnhideWhenUsed="0" w:defQFormat="0" w:count="376">
     <w:lsdException w:name="Normal" w:uiPriority="0" w:qFormat="1"/>
     <w:lsdException w:name="heading 1" w:uiPriority="9" w:qFormat="1"/>
     <w:lsdException w:name="heading 2" w:semiHidden="1" w:uiPriority="9" w:unhideWhenUsed="1" w:qFormat="1"/>
@@ -4002,7 +4172,6 @@
     <w:lsdException w:name="Hashtag" w:semiHidden="1" w:unhideWhenUsed="1"/>
     <w:lsdException w:name="Unresolved Mention" w:semiHidden="1" w:unhideWhenUsed="1"/>
     <w:lsdException w:name="Smart Link" w:semiHidden="1" w:unhideWhenUsed="1"/>
-    <w:lsdException w:name="Smart Link Error" w:semiHidden="1" w:unhideWhenUsed="1"/>
   </w:latentStyles>
   <w:style w:type="paragraph" w:default="1" w:styleId="Normal">
     <w:name w:val="Normal"/>

</xml_diff>

<commit_message>
Ret UC10 brug login
Co-Authored-By: Emil Nymann Sølyst <emil491c@edu.easj.dk>
Co-Authored-By: thundergrove <thundergrove@users.noreply.github.com>
Co-Authored-By: Rasmus Jannerup <rasm211d@users.noreply.github.com>
</commit_message>
<xml_diff>
--- a/02 Requirements & Analysis/UC10 Brug login.docx
+++ b/02 Requirements & Analysis/UC10 Brug login.docx
@@ -80,6 +80,7 @@
                 <w:lang w:val="da-DK"/>
               </w:rPr>
             </w:pPr>
+            <w:proofErr w:type="spellStart"/>
             <w:r>
               <w:rPr>
                 <w:b/>
@@ -87,6 +88,7 @@
               </w:rPr>
               <w:t>Comment</w:t>
             </w:r>
+            <w:proofErr w:type="spellEnd"/>
           </w:p>
         </w:tc>
       </w:tr>
@@ -776,7 +778,21 @@
               <w:rPr>
                 <w:lang w:val="da-DK"/>
               </w:rPr>
-              <w:t>Systemet sætter den indloggede bruger til at være den matchende patient.</w:t>
+              <w:t xml:space="preserve">Systemet sætter den </w:t>
+            </w:r>
+            <w:proofErr w:type="spellStart"/>
+            <w:r>
+              <w:rPr>
+                <w:lang w:val="da-DK"/>
+              </w:rPr>
+              <w:t>indloggede</w:t>
+            </w:r>
+            <w:proofErr w:type="spellEnd"/>
+            <w:r>
+              <w:rPr>
+                <w:lang w:val="da-DK"/>
+              </w:rPr>
+              <w:t xml:space="preserve"> bruger til at være den matchende patient.</w:t>
             </w:r>
           </w:p>
           <w:p>
@@ -795,13 +811,49 @@
               <w:rPr>
                 <w:lang w:val="da-DK"/>
               </w:rPr>
-              <w:t xml:space="preserve">Brugeren gives adgang og viderestilles til </w:t>
-            </w:r>
-            <w:r>
-              <w:rPr>
-                <w:lang w:val="da-DK"/>
-              </w:rPr>
-              <w:t>sin kalender</w:t>
+              <w:t>Systemet</w:t>
+            </w:r>
+            <w:r>
+              <w:rPr>
+                <w:lang w:val="da-DK"/>
+              </w:rPr>
+              <w:t xml:space="preserve"> give</w:t>
+            </w:r>
+            <w:r>
+              <w:rPr>
+                <w:lang w:val="da-DK"/>
+              </w:rPr>
+              <w:t>r patienten</w:t>
+            </w:r>
+            <w:r>
+              <w:rPr>
+                <w:lang w:val="da-DK"/>
+              </w:rPr>
+              <w:t xml:space="preserve"> adgang og </w:t>
+            </w:r>
+            <w:r>
+              <w:rPr>
+                <w:lang w:val="da-DK"/>
+              </w:rPr>
+              <w:t>præsenterer patienten</w:t>
+            </w:r>
+            <w:r>
+              <w:rPr>
+                <w:lang w:val="da-DK"/>
+              </w:rPr>
+              <w:t>s</w:t>
+            </w:r>
+            <w:r>
+              <w:rPr>
+                <w:lang w:val="da-DK"/>
+              </w:rPr>
+              <w:t xml:space="preserve"> </w:t>
+            </w:r>
+            <w:r>
+              <w:rPr>
+                <w:lang w:val="da-DK"/>
+              </w:rPr>
+              <w:t>kalender</w:t>
             </w:r>
             <w:r>
               <w:rPr>
@@ -894,7 +946,35 @@
               <w:rPr>
                 <w:lang w:val="da-DK"/>
               </w:rPr>
-              <w:t>Fortsæt fra main success scenario punkt 6</w:t>
+              <w:t xml:space="preserve">Fortsæt fra </w:t>
+            </w:r>
+            <w:proofErr w:type="spellStart"/>
+            <w:r>
+              <w:rPr>
+                <w:lang w:val="da-DK"/>
+              </w:rPr>
+              <w:t>main</w:t>
+            </w:r>
+            <w:proofErr w:type="spellEnd"/>
+            <w:r>
+              <w:rPr>
+                <w:lang w:val="da-DK"/>
+              </w:rPr>
+              <w:t xml:space="preserve"> </w:t>
+            </w:r>
+            <w:proofErr w:type="spellStart"/>
+            <w:r>
+              <w:rPr>
+                <w:lang w:val="da-DK"/>
+              </w:rPr>
+              <w:t>success</w:t>
+            </w:r>
+            <w:proofErr w:type="spellEnd"/>
+            <w:r>
+              <w:rPr>
+                <w:lang w:val="da-DK"/>
+              </w:rPr>
+              <w:t xml:space="preserve"> scenario punkt 6</w:t>
             </w:r>
             <w:r>
               <w:rPr>
@@ -952,7 +1032,49 @@
               <w:rPr>
                 <w:lang w:val="da-DK"/>
               </w:rPr>
-              <w:t>Brugeren gives adgang og viderestilles til sin bookingkalender.</w:t>
+              <w:t xml:space="preserve">Systemet giver </w:t>
+            </w:r>
+            <w:r>
+              <w:rPr>
+                <w:lang w:val="da-DK"/>
+              </w:rPr>
+              <w:t>behandlere</w:t>
+            </w:r>
+            <w:r>
+              <w:rPr>
+                <w:lang w:val="da-DK"/>
+              </w:rPr>
+              <w:t xml:space="preserve">n adgang og </w:t>
+            </w:r>
+            <w:r>
+              <w:rPr>
+                <w:lang w:val="da-DK"/>
+              </w:rPr>
+              <w:t>præsenterer</w:t>
+            </w:r>
+            <w:r>
+              <w:rPr>
+                <w:lang w:val="da-DK"/>
+              </w:rPr>
+              <w:t xml:space="preserve"> </w:t>
+            </w:r>
+            <w:r>
+              <w:rPr>
+                <w:lang w:val="da-DK"/>
+              </w:rPr>
+              <w:t>behandlerens</w:t>
+            </w:r>
+            <w:r>
+              <w:rPr>
+                <w:lang w:val="da-DK"/>
+              </w:rPr>
+              <w:t xml:space="preserve"> bookingkalender</w:t>
+            </w:r>
+            <w:r>
+              <w:rPr>
+                <w:lang w:val="da-DK"/>
+              </w:rPr>
+              <w:t>.</w:t>
             </w:r>
           </w:p>
           <w:p>
@@ -1016,7 +1138,35 @@
               <w:rPr>
                 <w:lang w:val="da-DK"/>
               </w:rPr>
-              <w:t xml:space="preserve">Fortsæt fra main success scenario punkt </w:t>
+              <w:t xml:space="preserve">Fortsæt fra </w:t>
+            </w:r>
+            <w:proofErr w:type="spellStart"/>
+            <w:r>
+              <w:rPr>
+                <w:lang w:val="da-DK"/>
+              </w:rPr>
+              <w:t>main</w:t>
+            </w:r>
+            <w:proofErr w:type="spellEnd"/>
+            <w:r>
+              <w:rPr>
+                <w:lang w:val="da-DK"/>
+              </w:rPr>
+              <w:t xml:space="preserve"> </w:t>
+            </w:r>
+            <w:proofErr w:type="spellStart"/>
+            <w:r>
+              <w:rPr>
+                <w:lang w:val="da-DK"/>
+              </w:rPr>
+              <w:t>success</w:t>
+            </w:r>
+            <w:proofErr w:type="spellEnd"/>
+            <w:r>
+              <w:rPr>
+                <w:lang w:val="da-DK"/>
+              </w:rPr>
+              <w:t xml:space="preserve"> scenario punkt </w:t>
             </w:r>
             <w:r>
               <w:rPr>
@@ -1107,7 +1257,36 @@
               <w:rPr>
                 <w:lang w:val="da-DK"/>
               </w:rPr>
-              <w:t xml:space="preserve">Fortsæt fra main success scenario punkt </w:t>
+              <w:lastRenderedPageBreak/>
+              <w:t xml:space="preserve">Fortsæt fra </w:t>
+            </w:r>
+            <w:proofErr w:type="spellStart"/>
+            <w:r>
+              <w:rPr>
+                <w:lang w:val="da-DK"/>
+              </w:rPr>
+              <w:t>main</w:t>
+            </w:r>
+            <w:proofErr w:type="spellEnd"/>
+            <w:r>
+              <w:rPr>
+                <w:lang w:val="da-DK"/>
+              </w:rPr>
+              <w:t xml:space="preserve"> </w:t>
+            </w:r>
+            <w:proofErr w:type="spellStart"/>
+            <w:r>
+              <w:rPr>
+                <w:lang w:val="da-DK"/>
+              </w:rPr>
+              <w:t>success</w:t>
+            </w:r>
+            <w:proofErr w:type="spellEnd"/>
+            <w:r>
+              <w:rPr>
+                <w:lang w:val="da-DK"/>
+              </w:rPr>
+              <w:t xml:space="preserve"> scenario punkt </w:t>
             </w:r>
             <w:r>
               <w:rPr>
@@ -1133,7 +1312,6 @@
               <w:rPr>
                 <w:lang w:val="da-DK"/>
               </w:rPr>
-              <w:lastRenderedPageBreak/>
               <w:t>5a</w:t>
             </w:r>
             <w:r>
@@ -1171,7 +1349,21 @@
               <w:rPr>
                 <w:lang w:val="da-DK"/>
               </w:rPr>
-              <w:t>Systemet sætter den indloggede bruger til at være den matchende behandler.</w:t>
+              <w:t xml:space="preserve">Systemet sætter den </w:t>
+            </w:r>
+            <w:proofErr w:type="spellStart"/>
+            <w:r>
+              <w:rPr>
+                <w:lang w:val="da-DK"/>
+              </w:rPr>
+              <w:t>indloggede</w:t>
+            </w:r>
+            <w:proofErr w:type="spellEnd"/>
+            <w:r>
+              <w:rPr>
+                <w:lang w:val="da-DK"/>
+              </w:rPr>
+              <w:t xml:space="preserve"> bruger til at være den matchende behandler.</w:t>
             </w:r>
           </w:p>
           <w:p>
@@ -1190,13 +1382,55 @@
               <w:rPr>
                 <w:lang w:val="da-DK"/>
               </w:rPr>
-              <w:t xml:space="preserve">Brugeren </w:t>
-            </w:r>
-            <w:r>
-              <w:rPr>
-                <w:lang w:val="da-DK"/>
-              </w:rPr>
-              <w:t xml:space="preserve">gives adgang og viderestilles til sin </w:t>
+              <w:t>Systemet</w:t>
+            </w:r>
+            <w:r>
+              <w:rPr>
+                <w:lang w:val="da-DK"/>
+              </w:rPr>
+              <w:t xml:space="preserve"> </w:t>
+            </w:r>
+            <w:r>
+              <w:rPr>
+                <w:lang w:val="da-DK"/>
+              </w:rPr>
+              <w:t>give</w:t>
+            </w:r>
+            <w:r>
+              <w:rPr>
+                <w:lang w:val="da-DK"/>
+              </w:rPr>
+              <w:t>r behandleren</w:t>
+            </w:r>
+            <w:r>
+              <w:rPr>
+                <w:lang w:val="da-DK"/>
+              </w:rPr>
+              <w:t xml:space="preserve"> adgang og</w:t>
+            </w:r>
+            <w:r>
+              <w:rPr>
+                <w:lang w:val="da-DK"/>
+              </w:rPr>
+              <w:t xml:space="preserve"> præsenterer</w:t>
+            </w:r>
+            <w:r>
+              <w:rPr>
+                <w:lang w:val="da-DK"/>
+              </w:rPr>
+              <w:t xml:space="preserve"> </w:t>
+            </w:r>
+            <w:r>
+              <w:rPr>
+                <w:lang w:val="da-DK"/>
+              </w:rPr>
+              <w:t>behandlerens</w:t>
+            </w:r>
+            <w:r>
+              <w:rPr>
+                <w:lang w:val="da-DK"/>
+              </w:rPr>
+              <w:t xml:space="preserve"> </w:t>
             </w:r>
             <w:r>
               <w:rPr>

</xml_diff>

<commit_message>
Lav OC1002 og rettelser til tilhørende artefakter
Closes #195
</commit_message>
<xml_diff>
--- a/02 Requirements & Analysis/UC10 Brug login.docx
+++ b/02 Requirements & Analysis/UC10 Brug login.docx
@@ -829,7 +829,50 @@
               <w:rPr>
                 <w:lang w:val="da-DK"/>
               </w:rPr>
-              <w:t xml:space="preserve"> adgang og </w:t>
+              <w:t xml:space="preserve"> adgang</w:t>
+            </w:r>
+            <w:r>
+              <w:rPr>
+                <w:lang w:val="da-DK"/>
+              </w:rPr>
+              <w:t>.</w:t>
+            </w:r>
+            <w:r>
+              <w:rPr>
+                <w:lang w:val="da-DK"/>
+              </w:rPr>
+              <w:t xml:space="preserve"> </w:t>
+            </w:r>
+          </w:p>
+          <w:p>
+            <w:pPr>
+              <w:pStyle w:val="Listeafsnit"/>
+              <w:widowControl w:val="0"/>
+              <w:numPr>
+                <w:ilvl w:val="0"/>
+                <w:numId w:val="13"/>
+              </w:numPr>
+              <w:rPr>
+                <w:lang w:val="da-DK"/>
+              </w:rPr>
+            </w:pPr>
+            <w:r>
+              <w:rPr>
+                <w:lang w:val="da-DK"/>
+              </w:rPr>
+              <w:t>Sys</w:t>
+            </w:r>
+            <w:r>
+              <w:rPr>
+                <w:lang w:val="da-DK"/>
+              </w:rPr>
+              <w:t>temet</w:t>
+            </w:r>
+            <w:r>
+              <w:rPr>
+                <w:lang w:val="da-DK"/>
+              </w:rPr>
+              <w:t xml:space="preserve"> </w:t>
             </w:r>
             <w:r>
               <w:rPr>
@@ -974,7 +1017,13 @@
               <w:rPr>
                 <w:lang w:val="da-DK"/>
               </w:rPr>
-              <w:t xml:space="preserve"> scenario punkt 6</w:t>
+              <w:t xml:space="preserve"> scenario punkt </w:t>
+            </w:r>
+            <w:r>
+              <w:rPr>
+                <w:lang w:val="da-DK"/>
+              </w:rPr>
+              <w:t>7</w:t>
             </w:r>
             <w:r>
               <w:rPr>
@@ -1032,19 +1081,7 @@
               <w:rPr>
                 <w:lang w:val="da-DK"/>
               </w:rPr>
-              <w:t xml:space="preserve">Systemet giver </w:t>
-            </w:r>
-            <w:r>
-              <w:rPr>
-                <w:lang w:val="da-DK"/>
-              </w:rPr>
-              <w:t>behandlere</w:t>
-            </w:r>
-            <w:r>
-              <w:rPr>
-                <w:lang w:val="da-DK"/>
-              </w:rPr>
-              <w:t xml:space="preserve">n adgang og </w:t>
+              <w:t xml:space="preserve">Systemet giver behandleren adgang og </w:t>
             </w:r>
             <w:r>
               <w:rPr>
@@ -1056,19 +1093,7 @@
               <w:rPr>
                 <w:lang w:val="da-DK"/>
               </w:rPr>
-              <w:t xml:space="preserve"> </w:t>
-            </w:r>
-            <w:r>
-              <w:rPr>
-                <w:lang w:val="da-DK"/>
-              </w:rPr>
-              <w:t>behandlerens</w:t>
-            </w:r>
-            <w:r>
-              <w:rPr>
-                <w:lang w:val="da-DK"/>
-              </w:rPr>
-              <w:t xml:space="preserve"> bookingkalender</w:t>
+              <w:t xml:space="preserve"> behandlerens bookingkalender</w:t>
             </w:r>
             <w:r>
               <w:rPr>
@@ -1406,7 +1431,26 @@
               <w:rPr>
                 <w:lang w:val="da-DK"/>
               </w:rPr>
-              <w:t xml:space="preserve"> adgang og</w:t>
+              <w:t xml:space="preserve"> adgang</w:t>
+            </w:r>
+          </w:p>
+          <w:p>
+            <w:pPr>
+              <w:pStyle w:val="Listeafsnit"/>
+              <w:widowControl w:val="0"/>
+              <w:numPr>
+                <w:ilvl w:val="0"/>
+                <w:numId w:val="22"/>
+              </w:numPr>
+              <w:rPr>
+                <w:lang w:val="da-DK"/>
+              </w:rPr>
+            </w:pPr>
+            <w:r>
+              <w:rPr>
+                <w:lang w:val="da-DK"/>
+              </w:rPr>
+              <w:t>Systemet</w:t>
             </w:r>
             <w:r>
               <w:rPr>

</xml_diff>